<commit_message>
Login con Facebook y Google agregados
</commit_message>
<xml_diff>
--- a/meta/Anotaciones.docx
+++ b/meta/Anotaciones.docx
@@ -55,8 +55,59 @@
       <w:r>
         <w:t>Crear el login</w:t>
       </w:r>
+      <w:r>
+        <w:t xml:space="preserve"> con correo</w:t>
+      </w:r>
+    </w:p>
+    <w:p>
+      <w:pPr>
+        <w:pStyle w:val="Prrafodelista"/>
+        <w:numPr>
+          <w:ilvl w:val="0"/>
+          <w:numId w:val="2"/>
+        </w:numPr>
+      </w:pPr>
+      <w:r>
+        <w:t>Crear el login con Facebook</w:t>
+      </w:r>
+      <w:r>
+        <w:t xml:space="preserve"> (crear proyecto en </w:t>
+      </w:r>
+      <w:r>
+        <w:t>developers.facebook.com</w:t>
+      </w:r>
       <w:bookmarkStart w:id="0" w:name="_GoBack"/>
       <w:bookmarkEnd w:id="0"/>
+      <w:r>
+        <w:t>)</w:t>
+      </w:r>
+    </w:p>
+    <w:p>
+      <w:pPr>
+        <w:pStyle w:val="Prrafodelista"/>
+        <w:numPr>
+          <w:ilvl w:val="0"/>
+          <w:numId w:val="2"/>
+        </w:numPr>
+      </w:pPr>
+      <w:r>
+        <w:t>Crear el login con G+</w:t>
+      </w:r>
+    </w:p>
+    <w:p>
+      <w:pPr>
+        <w:pStyle w:val="Prrafodelista"/>
+        <w:numPr>
+          <w:ilvl w:val="0"/>
+          <w:numId w:val="2"/>
+        </w:numPr>
+      </w:pPr>
+      <w:r>
+        <w:t>Hacer validación para email y password (que no estén vacíos)</w:t>
+      </w:r>
+      <w:r>
+        <w:t xml:space="preserve"> y crear toast</w:t>
+      </w:r>
     </w:p>
     <w:sectPr>
       <w:pgSz w:w="11900" w:h="16840"/>

</xml_diff>

<commit_message>
Funcionalidad y vista para registro agregado
</commit_message>
<xml_diff>
--- a/meta/Anotaciones.docx
+++ b/meta/Anotaciones.docx
@@ -17,7 +17,15 @@
         </w:numPr>
       </w:pPr>
       <w:r>
-        <w:t>Crear un proyecto (sidemenu)</w:t>
+        <w:t>Crear un proyecto (</w:t>
+      </w:r>
+      <w:proofErr w:type="spellStart"/>
+      <w:r>
+        <w:t>sidemenu</w:t>
+      </w:r>
+      <w:proofErr w:type="spellEnd"/>
+      <w:r>
+        <w:t>)</w:t>
       </w:r>
     </w:p>
     <w:p>
@@ -29,7 +37,39 @@
         </w:numPr>
       </w:pPr>
       <w:r>
-        <w:t>Añadir angularfire2 y firebase al proyecto (npm install –-save)</w:t>
+        <w:t xml:space="preserve">Añadir angularfire2 y </w:t>
+      </w:r>
+      <w:proofErr w:type="spellStart"/>
+      <w:r>
+        <w:t>firebase</w:t>
+      </w:r>
+      <w:proofErr w:type="spellEnd"/>
+      <w:r>
+        <w:t xml:space="preserve"> al proyecto (</w:t>
+      </w:r>
+      <w:proofErr w:type="spellStart"/>
+      <w:r>
+        <w:t>npm</w:t>
+      </w:r>
+      <w:proofErr w:type="spellEnd"/>
+      <w:r>
+        <w:t xml:space="preserve"> </w:t>
+      </w:r>
+      <w:proofErr w:type="spellStart"/>
+      <w:r>
+        <w:t>install</w:t>
+      </w:r>
+      <w:proofErr w:type="spellEnd"/>
+      <w:r>
+        <w:t xml:space="preserve"> –-</w:t>
+      </w:r>
+      <w:proofErr w:type="spellStart"/>
+      <w:r>
+        <w:t>save</w:t>
+      </w:r>
+      <w:proofErr w:type="spellEnd"/>
+      <w:r>
+        <w:t>)</w:t>
       </w:r>
     </w:p>
     <w:p>
@@ -41,8 +81,13 @@
         </w:numPr>
       </w:pPr>
       <w:r>
-        <w:t>Crear el proyecto en firebase</w:t>
-      </w:r>
+        <w:t xml:space="preserve">Crear el proyecto en </w:t>
+      </w:r>
+      <w:proofErr w:type="spellStart"/>
+      <w:r>
+        <w:t>firebase</w:t>
+      </w:r>
+      <w:proofErr w:type="spellEnd"/>
     </w:p>
     <w:p>
       <w:pPr>
@@ -53,8 +98,13 @@
         </w:numPr>
       </w:pPr>
       <w:r>
-        <w:t>Crear el login</w:t>
-      </w:r>
+        <w:t xml:space="preserve">Crear el </w:t>
+      </w:r>
+      <w:proofErr w:type="spellStart"/>
+      <w:r>
+        <w:t>login</w:t>
+      </w:r>
+      <w:proofErr w:type="spellEnd"/>
       <w:r>
         <w:t xml:space="preserve"> con correo</w:t>
       </w:r>
@@ -68,7 +118,15 @@
         </w:numPr>
       </w:pPr>
       <w:r>
-        <w:t>Crear el login con Facebook</w:t>
+        <w:t xml:space="preserve">Crear el </w:t>
+      </w:r>
+      <w:proofErr w:type="spellStart"/>
+      <w:r>
+        <w:t>login</w:t>
+      </w:r>
+      <w:proofErr w:type="spellEnd"/>
+      <w:r>
+        <w:t xml:space="preserve"> con Facebook</w:t>
       </w:r>
       <w:r>
         <w:t xml:space="preserve"> (crear proyecto en </w:t>
@@ -76,8 +134,6 @@
       <w:r>
         <w:t>developers.facebook.com</w:t>
       </w:r>
-      <w:bookmarkStart w:id="0" w:name="_GoBack"/>
-      <w:bookmarkEnd w:id="0"/>
       <w:r>
         <w:t>)</w:t>
       </w:r>
@@ -91,7 +147,15 @@
         </w:numPr>
       </w:pPr>
       <w:r>
-        <w:t>Crear el login con G+</w:t>
+        <w:t xml:space="preserve">Crear el </w:t>
+      </w:r>
+      <w:proofErr w:type="spellStart"/>
+      <w:r>
+        <w:t>login</w:t>
+      </w:r>
+      <w:proofErr w:type="spellEnd"/>
+      <w:r>
+        <w:t xml:space="preserve"> con G+</w:t>
       </w:r>
     </w:p>
     <w:p>
@@ -103,11 +167,69 @@
         </w:numPr>
       </w:pPr>
       <w:r>
-        <w:t>Hacer validación para email y password (que no estén vacíos)</w:t>
-      </w:r>
-      <w:r>
-        <w:t xml:space="preserve"> y crear toast</w:t>
-      </w:r>
+        <w:t xml:space="preserve">Hacer validación para email y </w:t>
+      </w:r>
+      <w:proofErr w:type="spellStart"/>
+      <w:r>
+        <w:t>password</w:t>
+      </w:r>
+      <w:proofErr w:type="spellEnd"/>
+      <w:r>
+        <w:t xml:space="preserve"> (que no estén vacíos)</w:t>
+      </w:r>
+      <w:r>
+        <w:t xml:space="preserve"> y crear </w:t>
+      </w:r>
+      <w:proofErr w:type="spellStart"/>
+      <w:r>
+        <w:t>toast</w:t>
+      </w:r>
+      <w:proofErr w:type="spellEnd"/>
+    </w:p>
+    <w:p>
+      <w:pPr>
+        <w:pStyle w:val="Prrafodelista"/>
+        <w:numPr>
+          <w:ilvl w:val="0"/>
+          <w:numId w:val="2"/>
+        </w:numPr>
+      </w:pPr>
+      <w:r>
+        <w:t>Hacer el formulario de registro</w:t>
+      </w:r>
+    </w:p>
+    <w:p>
+      <w:pPr>
+        <w:pStyle w:val="Prrafodelista"/>
+        <w:numPr>
+          <w:ilvl w:val="0"/>
+          <w:numId w:val="2"/>
+        </w:numPr>
+      </w:pPr>
+      <w:r>
+        <w:t>Agregar vista para crear post</w:t>
+      </w:r>
+      <w:r>
+        <w:t xml:space="preserve"> (que lleve el título, cuerpo, </w:t>
+      </w:r>
+      <w:proofErr w:type="spellStart"/>
+      <w:r>
+        <w:t>url</w:t>
+      </w:r>
+      <w:proofErr w:type="spellEnd"/>
+      <w:r>
+        <w:t xml:space="preserve"> de imagen y </w:t>
+      </w:r>
+      <w:proofErr w:type="spellStart"/>
+      <w:r>
+        <w:t>url</w:t>
+      </w:r>
+      <w:proofErr w:type="spellEnd"/>
+      <w:r>
+        <w:t xml:space="preserve"> de imagen de usuario)</w:t>
+      </w:r>
+      <w:bookmarkStart w:id="0" w:name="_GoBack"/>
+      <w:bookmarkEnd w:id="0"/>
     </w:p>
     <w:sectPr>
       <w:pgSz w:w="11900" w:h="16840"/>

</xml_diff>

<commit_message>
Agregada la funcionalidad para crear posts y verlos
</commit_message>
<xml_diff>
--- a/meta/Anotaciones.docx
+++ b/meta/Anotaciones.docx
@@ -17,15 +17,7 @@
         </w:numPr>
       </w:pPr>
       <w:r>
-        <w:t>Crear un proyecto (</w:t>
-      </w:r>
-      <w:proofErr w:type="spellStart"/>
-      <w:r>
-        <w:t>sidemenu</w:t>
-      </w:r>
-      <w:proofErr w:type="spellEnd"/>
-      <w:r>
-        <w:t>)</w:t>
+        <w:t>Crear un proyecto (sidemenu)</w:t>
       </w:r>
     </w:p>
     <w:p>
@@ -37,39 +29,7 @@
         </w:numPr>
       </w:pPr>
       <w:r>
-        <w:t xml:space="preserve">Añadir angularfire2 y </w:t>
-      </w:r>
-      <w:proofErr w:type="spellStart"/>
-      <w:r>
-        <w:t>firebase</w:t>
-      </w:r>
-      <w:proofErr w:type="spellEnd"/>
-      <w:r>
-        <w:t xml:space="preserve"> al proyecto (</w:t>
-      </w:r>
-      <w:proofErr w:type="spellStart"/>
-      <w:r>
-        <w:t>npm</w:t>
-      </w:r>
-      <w:proofErr w:type="spellEnd"/>
-      <w:r>
-        <w:t xml:space="preserve"> </w:t>
-      </w:r>
-      <w:proofErr w:type="spellStart"/>
-      <w:r>
-        <w:t>install</w:t>
-      </w:r>
-      <w:proofErr w:type="spellEnd"/>
-      <w:r>
-        <w:t xml:space="preserve"> –-</w:t>
-      </w:r>
-      <w:proofErr w:type="spellStart"/>
-      <w:r>
-        <w:t>save</w:t>
-      </w:r>
-      <w:proofErr w:type="spellEnd"/>
-      <w:r>
-        <w:t>)</w:t>
+        <w:t>Añadir angularfire2 y firebase al proyecto (npm install –-save)</w:t>
       </w:r>
     </w:p>
     <w:p>
@@ -81,13 +41,8 @@
         </w:numPr>
       </w:pPr>
       <w:r>
-        <w:t xml:space="preserve">Crear el proyecto en </w:t>
-      </w:r>
-      <w:proofErr w:type="spellStart"/>
-      <w:r>
-        <w:t>firebase</w:t>
-      </w:r>
-      <w:proofErr w:type="spellEnd"/>
+        <w:t>Crear el proyecto en firebase</w:t>
+      </w:r>
     </w:p>
     <w:p>
       <w:pPr>
@@ -98,13 +53,8 @@
         </w:numPr>
       </w:pPr>
       <w:r>
-        <w:t xml:space="preserve">Crear el </w:t>
-      </w:r>
-      <w:proofErr w:type="spellStart"/>
-      <w:r>
-        <w:t>login</w:t>
-      </w:r>
-      <w:proofErr w:type="spellEnd"/>
+        <w:t>Crear el login</w:t>
+      </w:r>
       <w:r>
         <w:t xml:space="preserve"> con correo</w:t>
       </w:r>
@@ -118,15 +68,7 @@
         </w:numPr>
       </w:pPr>
       <w:r>
-        <w:t xml:space="preserve">Crear el </w:t>
-      </w:r>
-      <w:proofErr w:type="spellStart"/>
-      <w:r>
-        <w:t>login</w:t>
-      </w:r>
-      <w:proofErr w:type="spellEnd"/>
-      <w:r>
-        <w:t xml:space="preserve"> con Facebook</w:t>
+        <w:t>Crear el login con Facebook</w:t>
       </w:r>
       <w:r>
         <w:t xml:space="preserve"> (crear proyecto en </w:t>
@@ -147,15 +89,7 @@
         </w:numPr>
       </w:pPr>
       <w:r>
-        <w:t xml:space="preserve">Crear el </w:t>
-      </w:r>
-      <w:proofErr w:type="spellStart"/>
-      <w:r>
-        <w:t>login</w:t>
-      </w:r>
-      <w:proofErr w:type="spellEnd"/>
-      <w:r>
-        <w:t xml:space="preserve"> con G+</w:t>
+        <w:t>Crear el login con G+</w:t>
       </w:r>
     </w:p>
     <w:p>
@@ -167,24 +101,11 @@
         </w:numPr>
       </w:pPr>
       <w:r>
-        <w:t xml:space="preserve">Hacer validación para email y </w:t>
-      </w:r>
-      <w:proofErr w:type="spellStart"/>
-      <w:r>
-        <w:t>password</w:t>
-      </w:r>
-      <w:proofErr w:type="spellEnd"/>
-      <w:r>
-        <w:t xml:space="preserve"> (que no estén vacíos)</w:t>
-      </w:r>
-      <w:r>
-        <w:t xml:space="preserve"> y crear </w:t>
-      </w:r>
-      <w:proofErr w:type="spellStart"/>
-      <w:r>
-        <w:t>toast</w:t>
-      </w:r>
-      <w:proofErr w:type="spellEnd"/>
+        <w:t>Hacer validación para email y password (que no estén vacíos)</w:t>
+      </w:r>
+      <w:r>
+        <w:t xml:space="preserve"> y crear toast</w:t>
+      </w:r>
     </w:p>
     <w:p>
       <w:pPr>
@@ -207,29 +128,37 @@
         </w:numPr>
       </w:pPr>
       <w:r>
-        <w:t>Agregar vista para crear post</w:t>
-      </w:r>
-      <w:r>
-        <w:t xml:space="preserve"> (que lleve el título, cuerpo, </w:t>
-      </w:r>
-      <w:proofErr w:type="spellStart"/>
-      <w:r>
-        <w:t>url</w:t>
-      </w:r>
-      <w:proofErr w:type="spellEnd"/>
-      <w:r>
-        <w:t xml:space="preserve"> de imagen y </w:t>
-      </w:r>
-      <w:proofErr w:type="spellStart"/>
-      <w:r>
-        <w:t>url</w:t>
-      </w:r>
-      <w:proofErr w:type="spellEnd"/>
-      <w:r>
-        <w:t xml:space="preserve"> de imagen de usuario)</w:t>
+        <w:t xml:space="preserve">Agregar vista </w:t>
+      </w:r>
+      <w:r>
+        <w:t xml:space="preserve">y funcionalidad </w:t>
+      </w:r>
+      <w:r>
+        <w:t>para crear post</w:t>
+      </w:r>
+      <w:r>
+        <w:t xml:space="preserve"> (que lleve el título, cuerpo, url de imagen y url de imagen de usuario)</w:t>
+      </w:r>
+    </w:p>
+    <w:p>
+      <w:pPr>
+        <w:pStyle w:val="Prrafodelista"/>
+        <w:numPr>
+          <w:ilvl w:val="0"/>
+          <w:numId w:val="2"/>
+        </w:numPr>
+      </w:pPr>
+      <w:r>
+        <w:t xml:space="preserve">Agregar vista y funcionalidad para </w:t>
+      </w:r>
+      <w:r>
+        <w:t>ver los</w:t>
       </w:r>
       <w:bookmarkStart w:id="0" w:name="_GoBack"/>
       <w:bookmarkEnd w:id="0"/>
+      <w:r>
+        <w:t xml:space="preserve"> post (que lleve el título, cuerpo, url de imagen y url de imagen de usuario)</w:t>
+      </w:r>
     </w:p>
     <w:sectPr>
       <w:pgSz w:w="11900" w:h="16840"/>

</xml_diff>

<commit_message>
Agregada funcionalidad para agregar informacion de usuario a la base de datos
</commit_message>
<xml_diff>
--- a/meta/Anotaciones.docx
+++ b/meta/Anotaciones.docx
@@ -17,7 +17,15 @@
         </w:numPr>
       </w:pPr>
       <w:r>
-        <w:t>Crear un proyecto (sidemenu)</w:t>
+        <w:t>Crear un proyecto (</w:t>
+      </w:r>
+      <w:proofErr w:type="spellStart"/>
+      <w:r>
+        <w:t>sidemenu</w:t>
+      </w:r>
+      <w:proofErr w:type="spellEnd"/>
+      <w:r>
+        <w:t>)</w:t>
       </w:r>
     </w:p>
     <w:p>
@@ -29,7 +37,39 @@
         </w:numPr>
       </w:pPr>
       <w:r>
-        <w:t>Añadir angularfire2 y firebase al proyecto (npm install –-save)</w:t>
+        <w:t xml:space="preserve">Añadir angularfire2 y </w:t>
+      </w:r>
+      <w:proofErr w:type="spellStart"/>
+      <w:r>
+        <w:t>firebase</w:t>
+      </w:r>
+      <w:proofErr w:type="spellEnd"/>
+      <w:r>
+        <w:t xml:space="preserve"> al proyecto (</w:t>
+      </w:r>
+      <w:proofErr w:type="spellStart"/>
+      <w:r>
+        <w:t>npm</w:t>
+      </w:r>
+      <w:proofErr w:type="spellEnd"/>
+      <w:r>
+        <w:t xml:space="preserve"> </w:t>
+      </w:r>
+      <w:proofErr w:type="spellStart"/>
+      <w:r>
+        <w:t>install</w:t>
+      </w:r>
+      <w:proofErr w:type="spellEnd"/>
+      <w:r>
+        <w:t xml:space="preserve"> –-</w:t>
+      </w:r>
+      <w:proofErr w:type="spellStart"/>
+      <w:r>
+        <w:t>save</w:t>
+      </w:r>
+      <w:proofErr w:type="spellEnd"/>
+      <w:r>
+        <w:t>)</w:t>
       </w:r>
     </w:p>
     <w:p>
@@ -41,8 +81,13 @@
         </w:numPr>
       </w:pPr>
       <w:r>
-        <w:t>Crear el proyecto en firebase</w:t>
-      </w:r>
+        <w:t xml:space="preserve">Crear el proyecto en </w:t>
+      </w:r>
+      <w:proofErr w:type="spellStart"/>
+      <w:r>
+        <w:t>firebase</w:t>
+      </w:r>
+      <w:proofErr w:type="spellEnd"/>
     </w:p>
     <w:p>
       <w:pPr>
@@ -53,8 +98,13 @@
         </w:numPr>
       </w:pPr>
       <w:r>
-        <w:t>Crear el login</w:t>
-      </w:r>
+        <w:t xml:space="preserve">Crear el </w:t>
+      </w:r>
+      <w:proofErr w:type="spellStart"/>
+      <w:r>
+        <w:t>login</w:t>
+      </w:r>
+      <w:proofErr w:type="spellEnd"/>
       <w:r>
         <w:t xml:space="preserve"> con correo</w:t>
       </w:r>
@@ -68,7 +118,15 @@
         </w:numPr>
       </w:pPr>
       <w:r>
-        <w:t>Crear el login con Facebook</w:t>
+        <w:t xml:space="preserve">Crear el </w:t>
+      </w:r>
+      <w:proofErr w:type="spellStart"/>
+      <w:r>
+        <w:t>login</w:t>
+      </w:r>
+      <w:proofErr w:type="spellEnd"/>
+      <w:r>
+        <w:t xml:space="preserve"> con Facebook</w:t>
       </w:r>
       <w:r>
         <w:t xml:space="preserve"> (crear proyecto en </w:t>
@@ -89,7 +147,15 @@
         </w:numPr>
       </w:pPr>
       <w:r>
-        <w:t>Crear el login con G+</w:t>
+        <w:t xml:space="preserve">Crear el </w:t>
+      </w:r>
+      <w:proofErr w:type="spellStart"/>
+      <w:r>
+        <w:t>login</w:t>
+      </w:r>
+      <w:proofErr w:type="spellEnd"/>
+      <w:r>
+        <w:t xml:space="preserve"> con G+</w:t>
       </w:r>
     </w:p>
     <w:p>
@@ -101,11 +167,24 @@
         </w:numPr>
       </w:pPr>
       <w:r>
-        <w:t>Hacer validación para email y password (que no estén vacíos)</w:t>
-      </w:r>
-      <w:r>
-        <w:t xml:space="preserve"> y crear toast</w:t>
-      </w:r>
+        <w:t xml:space="preserve">Hacer validación para email y </w:t>
+      </w:r>
+      <w:proofErr w:type="spellStart"/>
+      <w:r>
+        <w:t>password</w:t>
+      </w:r>
+      <w:proofErr w:type="spellEnd"/>
+      <w:r>
+        <w:t xml:space="preserve"> (que no estén vacíos)</w:t>
+      </w:r>
+      <w:r>
+        <w:t xml:space="preserve"> y crear </w:t>
+      </w:r>
+      <w:proofErr w:type="spellStart"/>
+      <w:r>
+        <w:t>toast</w:t>
+      </w:r>
+      <w:proofErr w:type="spellEnd"/>
     </w:p>
     <w:p>
       <w:pPr>
@@ -128,17 +207,26 @@
         </w:numPr>
       </w:pPr>
       <w:r>
-        <w:t xml:space="preserve">Agregar vista </w:t>
-      </w:r>
-      <w:r>
-        <w:t xml:space="preserve">y funcionalidad </w:t>
-      </w:r>
-      <w:r>
-        <w:t>para crear post</w:t>
-      </w:r>
-      <w:r>
-        <w:t xml:space="preserve"> (que lleve el título, cuerpo, url de imagen y url de imagen de usuario)</w:t>
-      </w:r>
+        <w:t xml:space="preserve">Agregar funcionalidad para que una vez se registre una persona (G+, Facebook, </w:t>
+      </w:r>
+      <w:proofErr w:type="spellStart"/>
+      <w:r>
+        <w:t>eMail</w:t>
+      </w:r>
+      <w:proofErr w:type="spellEnd"/>
+      <w:r>
+        <w:t xml:space="preserve">) se agregue a un registro de </w:t>
+      </w:r>
+      <w:proofErr w:type="spellStart"/>
+      <w:r>
+        <w:t>users</w:t>
+      </w:r>
+      <w:proofErr w:type="spellEnd"/>
+      <w:r>
+        <w:t>/ en la base de datos</w:t>
+      </w:r>
+      <w:bookmarkStart w:id="0" w:name="_GoBack"/>
+      <w:bookmarkEnd w:id="0"/>
     </w:p>
     <w:p>
       <w:pPr>
@@ -149,15 +237,71 @@
         </w:numPr>
       </w:pPr>
       <w:r>
-        <w:t xml:space="preserve">Agregar vista y funcionalidad para </w:t>
-      </w:r>
-      <w:r>
-        <w:t>ver los</w:t>
-      </w:r>
-      <w:bookmarkStart w:id="0" w:name="_GoBack"/>
-      <w:bookmarkEnd w:id="0"/>
-      <w:r>
-        <w:t xml:space="preserve"> post (que lleve el título, cuerpo, url de imagen y url de imagen de usuario)</w:t>
+        <w:t xml:space="preserve">Agregar vista </w:t>
+      </w:r>
+      <w:r>
+        <w:t xml:space="preserve">y funcionalidad </w:t>
+      </w:r>
+      <w:r>
+        <w:t>para crear post</w:t>
+      </w:r>
+      <w:r>
+        <w:t xml:space="preserve"> (que lleve el título, cuerpo, </w:t>
+      </w:r>
+      <w:proofErr w:type="spellStart"/>
+      <w:r>
+        <w:t>url</w:t>
+      </w:r>
+      <w:proofErr w:type="spellEnd"/>
+      <w:r>
+        <w:t xml:space="preserve"> de imagen y </w:t>
+      </w:r>
+      <w:proofErr w:type="spellStart"/>
+      <w:r>
+        <w:t>url</w:t>
+      </w:r>
+      <w:proofErr w:type="spellEnd"/>
+      <w:r>
+        <w:t xml:space="preserve"> de imagen de usuario)</w:t>
+      </w:r>
+    </w:p>
+    <w:p>
+      <w:pPr>
+        <w:pStyle w:val="Prrafodelista"/>
+        <w:numPr>
+          <w:ilvl w:val="0"/>
+          <w:numId w:val="2"/>
+        </w:numPr>
+      </w:pPr>
+      <w:r>
+        <w:t xml:space="preserve">Agregar vista y funcionalidad para ver los </w:t>
+      </w:r>
+      <w:proofErr w:type="spellStart"/>
+      <w:r>
+        <w:t>post</w:t>
+      </w:r>
+      <w:r>
+        <w:t>s</w:t>
+      </w:r>
+      <w:proofErr w:type="spellEnd"/>
+      <w:r>
+        <w:t xml:space="preserve"> (que lleve el título, cuerpo, </w:t>
+      </w:r>
+      <w:proofErr w:type="spellStart"/>
+      <w:r>
+        <w:t>url</w:t>
+      </w:r>
+      <w:proofErr w:type="spellEnd"/>
+      <w:r>
+        <w:t xml:space="preserve"> de imagen y </w:t>
+      </w:r>
+      <w:proofErr w:type="spellStart"/>
+      <w:r>
+        <w:t>url</w:t>
+      </w:r>
+      <w:proofErr w:type="spellEnd"/>
+      <w:r>
+        <w:t xml:space="preserve"> de imagen de usuario)</w:t>
       </w:r>
     </w:p>
     <w:sectPr>

</xml_diff>

<commit_message>
Agregado modal para un post y prompt para agregar comentario
</commit_message>
<xml_diff>
--- a/meta/Anotaciones.docx
+++ b/meta/Anotaciones.docx
@@ -17,13 +17,65 @@
         </w:numPr>
       </w:pPr>
       <w:r>
-        <w:t>Crear un proyecto (</w:t>
-      </w:r>
-      <w:proofErr w:type="spellStart"/>
-      <w:r>
-        <w:t>sidemenu</w:t>
-      </w:r>
-      <w:proofErr w:type="spellEnd"/>
+        <w:t>Crear un proyecto (sidemenu)</w:t>
+      </w:r>
+    </w:p>
+    <w:p>
+      <w:pPr>
+        <w:pStyle w:val="Prrafodelista"/>
+        <w:numPr>
+          <w:ilvl w:val="0"/>
+          <w:numId w:val="2"/>
+        </w:numPr>
+      </w:pPr>
+      <w:r>
+        <w:t>Añadir angularfire2 y firebase al proyecto (npm install –-save)</w:t>
+      </w:r>
+    </w:p>
+    <w:p>
+      <w:pPr>
+        <w:pStyle w:val="Prrafodelista"/>
+        <w:numPr>
+          <w:ilvl w:val="0"/>
+          <w:numId w:val="2"/>
+        </w:numPr>
+      </w:pPr>
+      <w:r>
+        <w:t>Crear el proyecto en firebase</w:t>
+      </w:r>
+    </w:p>
+    <w:p>
+      <w:pPr>
+        <w:pStyle w:val="Prrafodelista"/>
+        <w:numPr>
+          <w:ilvl w:val="0"/>
+          <w:numId w:val="2"/>
+        </w:numPr>
+      </w:pPr>
+      <w:r>
+        <w:t>Crear el login</w:t>
+      </w:r>
+      <w:r>
+        <w:t xml:space="preserve"> con correo</w:t>
+      </w:r>
+    </w:p>
+    <w:p>
+      <w:pPr>
+        <w:pStyle w:val="Prrafodelista"/>
+        <w:numPr>
+          <w:ilvl w:val="0"/>
+          <w:numId w:val="2"/>
+        </w:numPr>
+      </w:pPr>
+      <w:r>
+        <w:t>Crear el login con Facebook</w:t>
+      </w:r>
+      <w:r>
+        <w:t xml:space="preserve"> (crear proyecto en </w:t>
+      </w:r>
+      <w:r>
+        <w:t>developers.facebook.com</w:t>
+      </w:r>
       <w:r>
         <w:t>)</w:t>
       </w:r>
@@ -37,154 +89,23 @@
         </w:numPr>
       </w:pPr>
       <w:r>
-        <w:t xml:space="preserve">Añadir angularfire2 y </w:t>
-      </w:r>
-      <w:proofErr w:type="spellStart"/>
-      <w:r>
-        <w:t>firebase</w:t>
-      </w:r>
-      <w:proofErr w:type="spellEnd"/>
-      <w:r>
-        <w:t xml:space="preserve"> al proyecto (</w:t>
-      </w:r>
-      <w:proofErr w:type="spellStart"/>
-      <w:r>
-        <w:t>npm</w:t>
-      </w:r>
-      <w:proofErr w:type="spellEnd"/>
-      <w:r>
-        <w:t xml:space="preserve"> </w:t>
-      </w:r>
-      <w:proofErr w:type="spellStart"/>
-      <w:r>
-        <w:t>install</w:t>
-      </w:r>
-      <w:proofErr w:type="spellEnd"/>
-      <w:r>
-        <w:t xml:space="preserve"> –-</w:t>
-      </w:r>
-      <w:proofErr w:type="spellStart"/>
-      <w:r>
-        <w:t>save</w:t>
-      </w:r>
-      <w:proofErr w:type="spellEnd"/>
-      <w:r>
-        <w:t>)</w:t>
-      </w:r>
-    </w:p>
-    <w:p>
-      <w:pPr>
-        <w:pStyle w:val="Prrafodelista"/>
-        <w:numPr>
-          <w:ilvl w:val="0"/>
-          <w:numId w:val="2"/>
-        </w:numPr>
-      </w:pPr>
-      <w:r>
-        <w:t xml:space="preserve">Crear el proyecto en </w:t>
-      </w:r>
-      <w:proofErr w:type="spellStart"/>
-      <w:r>
-        <w:t>firebase</w:t>
-      </w:r>
-      <w:proofErr w:type="spellEnd"/>
-    </w:p>
-    <w:p>
-      <w:pPr>
-        <w:pStyle w:val="Prrafodelista"/>
-        <w:numPr>
-          <w:ilvl w:val="0"/>
-          <w:numId w:val="2"/>
-        </w:numPr>
-      </w:pPr>
-      <w:r>
-        <w:t xml:space="preserve">Crear el </w:t>
-      </w:r>
-      <w:proofErr w:type="spellStart"/>
-      <w:r>
-        <w:t>login</w:t>
-      </w:r>
-      <w:proofErr w:type="spellEnd"/>
-      <w:r>
-        <w:t xml:space="preserve"> con correo</w:t>
-      </w:r>
-    </w:p>
-    <w:p>
-      <w:pPr>
-        <w:pStyle w:val="Prrafodelista"/>
-        <w:numPr>
-          <w:ilvl w:val="0"/>
-          <w:numId w:val="2"/>
-        </w:numPr>
-      </w:pPr>
-      <w:r>
-        <w:t xml:space="preserve">Crear el </w:t>
-      </w:r>
-      <w:proofErr w:type="spellStart"/>
-      <w:r>
-        <w:t>login</w:t>
-      </w:r>
-      <w:proofErr w:type="spellEnd"/>
-      <w:r>
-        <w:t xml:space="preserve"> con Facebook</w:t>
-      </w:r>
-      <w:r>
-        <w:t xml:space="preserve"> (crear proyecto en </w:t>
-      </w:r>
-      <w:r>
-        <w:t>developers.facebook.com</w:t>
-      </w:r>
-      <w:r>
-        <w:t>)</w:t>
-      </w:r>
-    </w:p>
-    <w:p>
-      <w:pPr>
-        <w:pStyle w:val="Prrafodelista"/>
-        <w:numPr>
-          <w:ilvl w:val="0"/>
-          <w:numId w:val="2"/>
-        </w:numPr>
-      </w:pPr>
-      <w:r>
-        <w:t xml:space="preserve">Crear el </w:t>
-      </w:r>
-      <w:proofErr w:type="spellStart"/>
-      <w:r>
-        <w:t>login</w:t>
-      </w:r>
-      <w:proofErr w:type="spellEnd"/>
-      <w:r>
-        <w:t xml:space="preserve"> con G+</w:t>
-      </w:r>
-    </w:p>
-    <w:p>
-      <w:pPr>
-        <w:pStyle w:val="Prrafodelista"/>
-        <w:numPr>
-          <w:ilvl w:val="0"/>
-          <w:numId w:val="2"/>
-        </w:numPr>
-      </w:pPr>
-      <w:r>
-        <w:t xml:space="preserve">Hacer validación para email y </w:t>
-      </w:r>
-      <w:proofErr w:type="spellStart"/>
-      <w:r>
-        <w:t>password</w:t>
-      </w:r>
-      <w:proofErr w:type="spellEnd"/>
-      <w:r>
-        <w:t xml:space="preserve"> (que no estén vacíos)</w:t>
-      </w:r>
-      <w:r>
-        <w:t xml:space="preserve"> y crear </w:t>
-      </w:r>
-      <w:proofErr w:type="spellStart"/>
-      <w:r>
-        <w:t>toast</w:t>
-      </w:r>
-      <w:proofErr w:type="spellEnd"/>
+        <w:t>Crear el login con G+</w:t>
+      </w:r>
+    </w:p>
+    <w:p>
+      <w:pPr>
+        <w:pStyle w:val="Prrafodelista"/>
+        <w:numPr>
+          <w:ilvl w:val="0"/>
+          <w:numId w:val="2"/>
+        </w:numPr>
+      </w:pPr>
+      <w:r>
+        <w:t>Hacer validación para email y password (que no estén vacíos)</w:t>
+      </w:r>
+      <w:r>
+        <w:t xml:space="preserve"> y crear toast</w:t>
+      </w:r>
     </w:p>
     <w:p>
       <w:pPr>
@@ -207,102 +128,73 @@
         </w:numPr>
       </w:pPr>
       <w:r>
-        <w:t xml:space="preserve">Agregar funcionalidad para que una vez se registre una persona (G+, Facebook, </w:t>
-      </w:r>
-      <w:proofErr w:type="spellStart"/>
-      <w:r>
-        <w:t>eMail</w:t>
-      </w:r>
-      <w:proofErr w:type="spellEnd"/>
-      <w:r>
-        <w:t xml:space="preserve">) se agregue a un registro de </w:t>
-      </w:r>
-      <w:proofErr w:type="spellStart"/>
-      <w:r>
-        <w:t>users</w:t>
-      </w:r>
-      <w:proofErr w:type="spellEnd"/>
-      <w:r>
-        <w:t>/ en la base de datos</w:t>
+        <w:t>Agregar funcionalidad para que una vez se registre una persona (G+, Facebook, eMail) se agregue a un registro de users/ en la base de datos</w:t>
+      </w:r>
+    </w:p>
+    <w:p>
+      <w:pPr>
+        <w:pStyle w:val="Prrafodelista"/>
+        <w:numPr>
+          <w:ilvl w:val="0"/>
+          <w:numId w:val="2"/>
+        </w:numPr>
+      </w:pPr>
+      <w:r>
+        <w:t xml:space="preserve">Agregar vista </w:t>
+      </w:r>
+      <w:r>
+        <w:t xml:space="preserve">y funcionalidad </w:t>
+      </w:r>
+      <w:r>
+        <w:t>para crear post</w:t>
+      </w:r>
+      <w:r>
+        <w:t xml:space="preserve"> (que lleve el título, cuerpo, url de imagen y url de imagen de usuario)</w:t>
+      </w:r>
+    </w:p>
+    <w:p>
+      <w:pPr>
+        <w:pStyle w:val="Prrafodelista"/>
+        <w:numPr>
+          <w:ilvl w:val="0"/>
+          <w:numId w:val="2"/>
+        </w:numPr>
+      </w:pPr>
+      <w:r>
+        <w:t>Agregar vista y funcionalidad para ver los post</w:t>
+      </w:r>
+      <w:r>
+        <w:t>s</w:t>
+      </w:r>
+      <w:r>
+        <w:t xml:space="preserve"> (que lleve el título, cuerpo, url de imagen y url de imagen de usuario)</w:t>
+      </w:r>
+    </w:p>
+    <w:p>
+      <w:pPr>
+        <w:pStyle w:val="Prrafodelista"/>
+        <w:numPr>
+          <w:ilvl w:val="0"/>
+          <w:numId w:val="2"/>
+        </w:numPr>
+      </w:pPr>
+      <w:r>
+        <w:t>Agregar un modal page para ver el post y sus comentarios</w:t>
+      </w:r>
+    </w:p>
+    <w:p>
+      <w:pPr>
+        <w:pStyle w:val="Prrafodelista"/>
+        <w:numPr>
+          <w:ilvl w:val="0"/>
+          <w:numId w:val="2"/>
+        </w:numPr>
+      </w:pPr>
+      <w:r>
+        <w:t>Agregar un prompt text para que se escriba el comentario</w:t>
       </w:r>
       <w:bookmarkStart w:id="0" w:name="_GoBack"/>
       <w:bookmarkEnd w:id="0"/>
-    </w:p>
-    <w:p>
-      <w:pPr>
-        <w:pStyle w:val="Prrafodelista"/>
-        <w:numPr>
-          <w:ilvl w:val="0"/>
-          <w:numId w:val="2"/>
-        </w:numPr>
-      </w:pPr>
-      <w:r>
-        <w:t xml:space="preserve">Agregar vista </w:t>
-      </w:r>
-      <w:r>
-        <w:t xml:space="preserve">y funcionalidad </w:t>
-      </w:r>
-      <w:r>
-        <w:t>para crear post</w:t>
-      </w:r>
-      <w:r>
-        <w:t xml:space="preserve"> (que lleve el título, cuerpo, </w:t>
-      </w:r>
-      <w:proofErr w:type="spellStart"/>
-      <w:r>
-        <w:t>url</w:t>
-      </w:r>
-      <w:proofErr w:type="spellEnd"/>
-      <w:r>
-        <w:t xml:space="preserve"> de imagen y </w:t>
-      </w:r>
-      <w:proofErr w:type="spellStart"/>
-      <w:r>
-        <w:t>url</w:t>
-      </w:r>
-      <w:proofErr w:type="spellEnd"/>
-      <w:r>
-        <w:t xml:space="preserve"> de imagen de usuario)</w:t>
-      </w:r>
-    </w:p>
-    <w:p>
-      <w:pPr>
-        <w:pStyle w:val="Prrafodelista"/>
-        <w:numPr>
-          <w:ilvl w:val="0"/>
-          <w:numId w:val="2"/>
-        </w:numPr>
-      </w:pPr>
-      <w:r>
-        <w:t xml:space="preserve">Agregar vista y funcionalidad para ver los </w:t>
-      </w:r>
-      <w:proofErr w:type="spellStart"/>
-      <w:r>
-        <w:t>post</w:t>
-      </w:r>
-      <w:r>
-        <w:t>s</w:t>
-      </w:r>
-      <w:proofErr w:type="spellEnd"/>
-      <w:r>
-        <w:t xml:space="preserve"> (que lleve el título, cuerpo, </w:t>
-      </w:r>
-      <w:proofErr w:type="spellStart"/>
-      <w:r>
-        <w:t>url</w:t>
-      </w:r>
-      <w:proofErr w:type="spellEnd"/>
-      <w:r>
-        <w:t xml:space="preserve"> de imagen y </w:t>
-      </w:r>
-      <w:proofErr w:type="spellStart"/>
-      <w:r>
-        <w:t>url</w:t>
-      </w:r>
-      <w:proofErr w:type="spellEnd"/>
-      <w:r>
-        <w:t xml:space="preserve"> de imagen de usuario)</w:t>
-      </w:r>
     </w:p>
     <w:sectPr>
       <w:pgSz w:w="11900" w:h="16840"/>

</xml_diff>

<commit_message>
Funcionalidad para comentar publicaciones agregada
</commit_message>
<xml_diff>
--- a/meta/Anotaciones.docx
+++ b/meta/Anotaciones.docx
@@ -192,6 +192,18 @@
       </w:pPr>
       <w:r>
         <w:t>Agregar un prompt text para que se escriba el comentario</w:t>
+      </w:r>
+    </w:p>
+    <w:p>
+      <w:pPr>
+        <w:pStyle w:val="Prrafodelista"/>
+        <w:numPr>
+          <w:ilvl w:val="0"/>
+          <w:numId w:val="2"/>
+        </w:numPr>
+      </w:pPr>
+      <w:r>
+        <w:t>Agregar funcionalidad para agregar comentarios</w:t>
       </w:r>
       <w:bookmarkStart w:id="0" w:name="_GoBack"/>
       <w:bookmarkEnd w:id="0"/>

</xml_diff>